<commit_message>
Change tube code square
</commit_message>
<xml_diff>
--- a/public/document-layouts/pe.docx
+++ b/public/document-layouts/pe.docx
@@ -27,13 +27,13 @@
               <wp:anchor xmlns:wp="http://schemas.openxmlformats.org/drawingml/2006/wordprocessingDrawing" distT="0" distB="0" distL="115200" distR="115200" simplePos="0" relativeHeight="7168" behindDoc="0" locked="0" layoutInCell="1" allowOverlap="1">
                 <wp:simplePos x="0" y="0"/>
                 <wp:positionH relativeFrom="column">
-                  <wp:posOffset>4620437</wp:posOffset>
+                  <wp:posOffset>3633175</wp:posOffset>
                 </wp:positionH>
                 <wp:positionV relativeFrom="paragraph">
                   <wp:posOffset>-255491</wp:posOffset>
                 </wp:positionV>
-                <wp:extent cx="1859737" cy="442366"/>
-                <wp:effectExtent l="163231" t="48595" r="163231" b="48595"/>
+                <wp:extent cx="2846999" cy="442366"/>
+                <wp:effectExtent l="423862" t="14287" r="423862" b="14287"/>
                 <wp:wrapNone/>
                 <wp:docPr id="1" name="" hidden="false"/>
                 <wp:cNvGraphicFramePr/>
@@ -44,7 +44,7 @@
                       <wps:spPr bwMode="auto">
                         <a:xfrm flipH="0" flipV="0">
                           <a:off x="0" y="0"/>
-                          <a:ext cx="1859736" cy="442365"/>
+                          <a:ext cx="2846998" cy="442365"/>
                         </a:xfrm>
                         <a:prstGeom prst="rect">
                           <a:avLst/>
@@ -95,7 +95,7 @@
           </mc:Choice>
           <mc:Fallback>
             <w:pict>
-              <v:shape id="shape 0" o:spid="_x0000_s0" o:spt="1" style="position:absolute;mso-wrap-distance-left:9.1pt;mso-wrap-distance-top:0.0pt;mso-wrap-distance-right:9.1pt;mso-wrap-distance-bottom:0.0pt;z-index:7168;o:allowoverlap:true;o:allowincell:true;mso-position-horizontal-relative:text;margin-left:363.8pt;mso-position-horizontal:absolute;mso-position-vertical-relative:text;margin-top:-20.1pt;mso-position-vertical:absolute;width:146.4pt;height:34.8pt;v-text-anchor:middle;" coordsize="100000,100000" path="" fillcolor="#FFFFFF" strokecolor="#92D050" strokeweight="2.25pt">
+              <v:shape id="shape 0" o:spid="_x0000_s0" o:spt="1" style="position:absolute;mso-wrap-distance-left:9.1pt;mso-wrap-distance-top:0.0pt;mso-wrap-distance-right:9.1pt;mso-wrap-distance-bottom:0.0pt;z-index:7168;o:allowoverlap:true;o:allowincell:true;mso-position-horizontal-relative:text;margin-left:286.1pt;mso-position-horizontal:absolute;mso-position-vertical-relative:text;margin-top:-20.1pt;mso-position-vertical:absolute;width:224.2pt;height:34.8pt;v-text-anchor:middle;" coordsize="100000,100000" path="" fillcolor="#FFFFFF" strokecolor="#92D050" strokeweight="2.25pt">
                 <v:path textboxrect="0,0,0,0"/>
                 <v:textbox>
                   <w:txbxContent>

</xml_diff>